<commit_message>
Documentation corrected and project finished!
</commit_message>
<xml_diff>
--- a/airport-screen-with-linkedList/AirportScreenRequirements.docx
+++ b/airport-screen-with-linkedList/AirportScreenRequirements.docx
@@ -1213,25 +1213,7 @@
                 <w:sz w:val="20"/>
                 <w:szCs w:val="20"/>
               </w:rPr>
-              <w:t>R. # 4</w:t>
-            </w:r>
-            <w:r>
-              <w:rPr>
-                <w:b/>
-                <w:color w:val="000000"/>
-                <w:sz w:val="20"/>
-                <w:szCs w:val="20"/>
-              </w:rPr>
-              <w:t xml:space="preserve">. </w:t>
-            </w:r>
-            <w:r>
-              <w:rPr>
-                <w:b/>
-                <w:color w:val="000000"/>
-                <w:sz w:val="20"/>
-                <w:szCs w:val="20"/>
-              </w:rPr>
-              <w:t>Mostrar tiempo tardado</w:t>
+              <w:t>R. # 4. Mostrar tiempo tardado</w:t>
             </w:r>
           </w:p>
         </w:tc>
@@ -1312,15 +1294,7 @@
                 <w:sz w:val="20"/>
                 <w:szCs w:val="20"/>
               </w:rPr>
-              <w:t xml:space="preserve">Permite </w:t>
-            </w:r>
-            <w:r>
-              <w:rPr>
-                <w:color w:val="000000"/>
-                <w:sz w:val="20"/>
-                <w:szCs w:val="20"/>
-              </w:rPr>
-              <w:t>calcular y mostrar el tiempo en milisegundos que se han necesitado para completar una acción del programa.</w:t>
+              <w:t>Permite calcular y mostrar el tiempo en milisegundos que se han necesitado para completar una acción del programa.</w:t>
             </w:r>
           </w:p>
         </w:tc>
@@ -1526,8 +1500,8 @@
         </w:rPr>
         <w:drawing>
           <wp:inline distT="0" distB="0" distL="0" distR="0" wp14:anchorId="5F8382F8" wp14:editId="53444E44">
-            <wp:extent cx="5612130" cy="4081780"/>
-            <wp:effectExtent l="0" t="0" r="7620" b="0"/>
+            <wp:extent cx="5457660" cy="4081780"/>
+            <wp:effectExtent l="0" t="0" r="0" b="0"/>
             <wp:docPr id="1" name="0 Imagen"/>
             <wp:cNvGraphicFramePr>
               <a:graphicFrameLocks xmlns:a="http://schemas.openxmlformats.org/drawingml/2006/main" noChangeAspect="1"/>
@@ -1554,7 +1528,7 @@
                   <pic:spPr>
                     <a:xfrm>
                       <a:off x="0" y="0"/>
-                      <a:ext cx="5612130" cy="4081780"/>
+                      <a:ext cx="5457660" cy="4081780"/>
                     </a:xfrm>
                     <a:prstGeom prst="rect">
                       <a:avLst/>
@@ -1566,6 +1540,8 @@
           </wp:inline>
         </w:drawing>
       </w:r>
+      <w:bookmarkStart w:id="0" w:name="_GoBack"/>
+      <w:bookmarkEnd w:id="0"/>
     </w:p>
     <w:p/>
     <w:p/>
@@ -1788,6 +1764,7 @@
                 <w:szCs w:val="20"/>
               </w:rPr>
             </w:pPr>
+            <w:proofErr w:type="spellStart"/>
             <w:r>
               <w:rPr>
                 <w:sz w:val="20"/>
@@ -1795,6 +1772,7 @@
               </w:rPr>
               <w:t>AirportTest</w:t>
             </w:r>
+            <w:proofErr w:type="spellEnd"/>
           </w:p>
         </w:tc>
         <w:tc>
@@ -1893,6 +1871,7 @@
                 <w:szCs w:val="20"/>
               </w:rPr>
             </w:pPr>
+            <w:proofErr w:type="spellStart"/>
             <w:r>
               <w:rPr>
                 <w:sz w:val="20"/>
@@ -1900,6 +1879,7 @@
               </w:rPr>
               <w:t>AirportTest</w:t>
             </w:r>
+            <w:proofErr w:type="spellEnd"/>
           </w:p>
         </w:tc>
         <w:tc>
@@ -2267,6 +2247,7 @@
                 <w:szCs w:val="20"/>
               </w:rPr>
             </w:pPr>
+            <w:proofErr w:type="spellStart"/>
             <w:r>
               <w:rPr>
                 <w:sz w:val="20"/>
@@ -2274,6 +2255,7 @@
               </w:rPr>
               <w:t>AirportScreenController</w:t>
             </w:r>
+            <w:proofErr w:type="spellEnd"/>
           </w:p>
         </w:tc>
         <w:tc>
@@ -2301,6 +2283,7 @@
                 <w:szCs w:val="20"/>
               </w:rPr>
             </w:pPr>
+            <w:proofErr w:type="spellStart"/>
             <w:r>
               <w:rPr>
                 <w:sz w:val="20"/>
@@ -2308,6 +2291,7 @@
               </w:rPr>
               <w:t>generateFlights</w:t>
             </w:r>
+            <w:proofErr w:type="spellEnd"/>
             <w:r>
               <w:rPr>
                 <w:sz w:val="20"/>
@@ -2377,13 +2361,23 @@
                 <w:lang w:val="en-US"/>
               </w:rPr>
             </w:pPr>
+            <w:proofErr w:type="spellStart"/>
             <w:r>
               <w:rPr>
                 <w:sz w:val="20"/>
                 <w:szCs w:val="20"/>
                 <w:lang w:val="en-US"/>
               </w:rPr>
-              <w:t>txtField = 3</w:t>
+              <w:t>txtField</w:t>
+            </w:r>
+            <w:proofErr w:type="spellEnd"/>
+            <w:r>
+              <w:rPr>
+                <w:sz w:val="20"/>
+                <w:szCs w:val="20"/>
+                <w:lang w:val="en-US"/>
+              </w:rPr>
+              <w:t xml:space="preserve"> = 3</w:t>
             </w:r>
           </w:p>
         </w:tc>
@@ -2412,6 +2406,7 @@
                 <w:szCs w:val="20"/>
               </w:rPr>
             </w:pPr>
+            <w:proofErr w:type="spellStart"/>
             <w:r>
               <w:rPr>
                 <w:sz w:val="20"/>
@@ -2419,6 +2414,7 @@
               </w:rPr>
               <w:t>void</w:t>
             </w:r>
+            <w:proofErr w:type="spellEnd"/>
           </w:p>
         </w:tc>
       </w:tr>
@@ -2498,14 +2494,7 @@
                 <w:sz w:val="20"/>
                 <w:szCs w:val="20"/>
               </w:rPr>
-              <w:t xml:space="preserve">Permite </w:t>
-            </w:r>
-            <w:r>
-              <w:rPr>
-                <w:sz w:val="20"/>
-                <w:szCs w:val="20"/>
-              </w:rPr>
-              <w:t>ordenar los vuelos</w:t>
+              <w:t>Permite ordenar los vuelos</w:t>
             </w:r>
           </w:p>
         </w:tc>
@@ -2729,6 +2718,7 @@
                 <w:szCs w:val="20"/>
               </w:rPr>
             </w:pPr>
+            <w:proofErr w:type="spellStart"/>
             <w:r>
               <w:rPr>
                 <w:sz w:val="20"/>
@@ -2736,6 +2726,7 @@
               </w:rPr>
               <w:t>Airport</w:t>
             </w:r>
+            <w:proofErr w:type="spellEnd"/>
           </w:p>
         </w:tc>
         <w:tc>
@@ -2763,6 +2754,7 @@
                 <w:szCs w:val="20"/>
               </w:rPr>
             </w:pPr>
+            <w:proofErr w:type="spellStart"/>
             <w:r>
               <w:rPr>
                 <w:sz w:val="20"/>
@@ -2770,6 +2762,7 @@
               </w:rPr>
               <w:t>orderByTime</w:t>
             </w:r>
+            <w:proofErr w:type="spellEnd"/>
             <w:r>
               <w:rPr>
                 <w:sz w:val="20"/>
@@ -2953,6 +2946,7 @@
                 <w:szCs w:val="20"/>
               </w:rPr>
             </w:pPr>
+            <w:proofErr w:type="spellStart"/>
             <w:r>
               <w:rPr>
                 <w:sz w:val="20"/>
@@ -2960,6 +2954,7 @@
               </w:rPr>
               <w:t>Airport</w:t>
             </w:r>
+            <w:proofErr w:type="spellEnd"/>
           </w:p>
         </w:tc>
         <w:tc>
@@ -2987,20 +2982,15 @@
                 <w:szCs w:val="20"/>
               </w:rPr>
             </w:pPr>
-            <w:r>
-              <w:rPr>
-                <w:sz w:val="20"/>
-                <w:szCs w:val="20"/>
-              </w:rPr>
-              <w:t>orderBy</w:t>
-            </w:r>
-            <w:r>
-              <w:rPr>
-                <w:sz w:val="20"/>
-                <w:szCs w:val="20"/>
-              </w:rPr>
-              <w:t>Airline</w:t>
-            </w:r>
+            <w:proofErr w:type="spellStart"/>
+            <w:r>
+              <w:rPr>
+                <w:sz w:val="20"/>
+                <w:szCs w:val="20"/>
+              </w:rPr>
+              <w:t>orderByAirline</w:t>
+            </w:r>
+            <w:proofErr w:type="spellEnd"/>
             <w:r>
               <w:rPr>
                 <w:sz w:val="20"/>
@@ -3184,6 +3174,7 @@
                 <w:szCs w:val="20"/>
               </w:rPr>
             </w:pPr>
+            <w:proofErr w:type="spellStart"/>
             <w:r>
               <w:rPr>
                 <w:sz w:val="20"/>
@@ -3191,6 +3182,7 @@
               </w:rPr>
               <w:t>Airport</w:t>
             </w:r>
+            <w:proofErr w:type="spellEnd"/>
           </w:p>
         </w:tc>
         <w:tc>
@@ -3218,20 +3210,15 @@
                 <w:szCs w:val="20"/>
               </w:rPr>
             </w:pPr>
-            <w:r>
-              <w:rPr>
-                <w:sz w:val="20"/>
-                <w:szCs w:val="20"/>
-              </w:rPr>
-              <w:t>orderBy</w:t>
-            </w:r>
-            <w:r>
-              <w:rPr>
-                <w:sz w:val="20"/>
-                <w:szCs w:val="20"/>
-              </w:rPr>
-              <w:t>Flight</w:t>
-            </w:r>
+            <w:proofErr w:type="spellStart"/>
+            <w:r>
+              <w:rPr>
+                <w:sz w:val="20"/>
+                <w:szCs w:val="20"/>
+              </w:rPr>
+              <w:t>orderByFlight</w:t>
+            </w:r>
+            <w:proofErr w:type="spellEnd"/>
             <w:r>
               <w:rPr>
                 <w:sz w:val="20"/>
@@ -3415,6 +3402,7 @@
                 <w:szCs w:val="20"/>
               </w:rPr>
             </w:pPr>
+            <w:proofErr w:type="spellStart"/>
             <w:r>
               <w:rPr>
                 <w:sz w:val="20"/>
@@ -3422,6 +3410,7 @@
               </w:rPr>
               <w:t>Airport</w:t>
             </w:r>
+            <w:proofErr w:type="spellEnd"/>
           </w:p>
         </w:tc>
         <w:tc>
@@ -3449,20 +3438,15 @@
                 <w:szCs w:val="20"/>
               </w:rPr>
             </w:pPr>
-            <w:r>
-              <w:rPr>
-                <w:sz w:val="20"/>
-                <w:szCs w:val="20"/>
-              </w:rPr>
-              <w:t>orderBy</w:t>
-            </w:r>
-            <w:r>
-              <w:rPr>
-                <w:sz w:val="20"/>
-                <w:szCs w:val="20"/>
-              </w:rPr>
-              <w:t>City</w:t>
-            </w:r>
+            <w:proofErr w:type="spellStart"/>
+            <w:r>
+              <w:rPr>
+                <w:sz w:val="20"/>
+                <w:szCs w:val="20"/>
+              </w:rPr>
+              <w:t>orderByCity</w:t>
+            </w:r>
+            <w:proofErr w:type="spellEnd"/>
             <w:r>
               <w:rPr>
                 <w:sz w:val="20"/>
@@ -3646,6 +3630,7 @@
                 <w:szCs w:val="20"/>
               </w:rPr>
             </w:pPr>
+            <w:proofErr w:type="spellStart"/>
             <w:r>
               <w:rPr>
                 <w:sz w:val="20"/>
@@ -3653,6 +3638,7 @@
               </w:rPr>
               <w:t>Airport</w:t>
             </w:r>
+            <w:proofErr w:type="spellEnd"/>
           </w:p>
         </w:tc>
         <w:tc>
@@ -3680,26 +3666,21 @@
                 <w:szCs w:val="20"/>
               </w:rPr>
             </w:pPr>
-            <w:r>
-              <w:rPr>
-                <w:sz w:val="20"/>
-                <w:szCs w:val="20"/>
-              </w:rPr>
-              <w:t>orderBy</w:t>
-            </w:r>
-            <w:r>
-              <w:rPr>
-                <w:sz w:val="20"/>
-                <w:szCs w:val="20"/>
-              </w:rPr>
-              <w:t xml:space="preserve">Terminal </w:t>
-            </w:r>
-            <w:r>
-              <w:rPr>
-                <w:sz w:val="20"/>
-                <w:szCs w:val="20"/>
-              </w:rPr>
-              <w:t>()</w:t>
+            <w:proofErr w:type="spellStart"/>
+            <w:r>
+              <w:rPr>
+                <w:sz w:val="20"/>
+                <w:szCs w:val="20"/>
+              </w:rPr>
+              <w:t>orderByTerminal</w:t>
+            </w:r>
+            <w:proofErr w:type="spellEnd"/>
+            <w:r>
+              <w:rPr>
+                <w:sz w:val="20"/>
+                <w:szCs w:val="20"/>
+              </w:rPr>
+              <w:t xml:space="preserve"> ()</w:t>
             </w:r>
           </w:p>
         </w:tc>
@@ -3877,6 +3858,7 @@
                 <w:szCs w:val="20"/>
               </w:rPr>
             </w:pPr>
+            <w:proofErr w:type="spellStart"/>
             <w:r>
               <w:rPr>
                 <w:sz w:val="20"/>
@@ -3885,6 +3867,7 @@
               <w:lastRenderedPageBreak/>
               <w:t>Airport</w:t>
             </w:r>
+            <w:proofErr w:type="spellEnd"/>
           </w:p>
         </w:tc>
         <w:tc>
@@ -3912,20 +3895,15 @@
                 <w:szCs w:val="20"/>
               </w:rPr>
             </w:pPr>
-            <w:r>
-              <w:rPr>
-                <w:sz w:val="20"/>
-                <w:szCs w:val="20"/>
-              </w:rPr>
-              <w:t>orderBy</w:t>
-            </w:r>
-            <w:r>
-              <w:rPr>
-                <w:sz w:val="20"/>
-                <w:szCs w:val="20"/>
-              </w:rPr>
-              <w:t>Gate</w:t>
-            </w:r>
+            <w:proofErr w:type="spellStart"/>
+            <w:r>
+              <w:rPr>
+                <w:sz w:val="20"/>
+                <w:szCs w:val="20"/>
+              </w:rPr>
+              <w:t>orderByGate</w:t>
+            </w:r>
+            <w:proofErr w:type="spellEnd"/>
             <w:r>
               <w:rPr>
                 <w:sz w:val="20"/>
@@ -4109,6 +4087,7 @@
                 <w:szCs w:val="20"/>
               </w:rPr>
             </w:pPr>
+            <w:proofErr w:type="spellStart"/>
             <w:r>
               <w:rPr>
                 <w:sz w:val="20"/>
@@ -4116,6 +4095,7 @@
               </w:rPr>
               <w:t>Airport</w:t>
             </w:r>
+            <w:proofErr w:type="spellEnd"/>
           </w:p>
         </w:tc>
         <w:tc>
@@ -4143,20 +4123,15 @@
                 <w:szCs w:val="20"/>
               </w:rPr>
             </w:pPr>
-            <w:r>
-              <w:rPr>
-                <w:sz w:val="20"/>
-                <w:szCs w:val="20"/>
-              </w:rPr>
-              <w:t>orderBy</w:t>
-            </w:r>
-            <w:r>
-              <w:rPr>
-                <w:sz w:val="20"/>
-                <w:szCs w:val="20"/>
-              </w:rPr>
-              <w:t>Remarks</w:t>
-            </w:r>
+            <w:proofErr w:type="spellStart"/>
+            <w:r>
+              <w:rPr>
+                <w:sz w:val="20"/>
+                <w:szCs w:val="20"/>
+              </w:rPr>
+              <w:t>orderByRemarks</w:t>
+            </w:r>
+            <w:proofErr w:type="spellEnd"/>
             <w:r>
               <w:rPr>
                 <w:sz w:val="20"/>
@@ -4371,14 +4346,7 @@
                 <w:sz w:val="20"/>
                 <w:szCs w:val="20"/>
               </w:rPr>
-              <w:t xml:space="preserve">Permite </w:t>
-            </w:r>
-            <w:r>
-              <w:rPr>
-                <w:sz w:val="20"/>
-                <w:szCs w:val="20"/>
-              </w:rPr>
-              <w:t>ejecutar la búsqueda de un vuelo</w:t>
+              <w:t>Permite ejecutar la búsqueda de un vuelo</w:t>
             </w:r>
           </w:p>
         </w:tc>
@@ -4609,6 +4577,7 @@
                 <w:szCs w:val="20"/>
               </w:rPr>
             </w:pPr>
+            <w:proofErr w:type="spellStart"/>
             <w:r>
               <w:rPr>
                 <w:sz w:val="20"/>
@@ -4616,6 +4585,7 @@
               </w:rPr>
               <w:t>Airport</w:t>
             </w:r>
+            <w:proofErr w:type="spellEnd"/>
           </w:p>
         </w:tc>
         <w:tc>
@@ -4643,6 +4613,7 @@
                 <w:szCs w:val="20"/>
               </w:rPr>
             </w:pPr>
+            <w:proofErr w:type="spellStart"/>
             <w:r>
               <w:rPr>
                 <w:sz w:val="20"/>
@@ -4650,6 +4621,7 @@
               </w:rPr>
               <w:t>binarySearchByTime</w:t>
             </w:r>
+            <w:proofErr w:type="spellEnd"/>
             <w:r>
               <w:rPr>
                 <w:sz w:val="20"/>
@@ -4794,6 +4766,7 @@
                 <w:szCs w:val="20"/>
               </w:rPr>
             </w:pPr>
+            <w:proofErr w:type="spellStart"/>
             <w:r>
               <w:rPr>
                 <w:sz w:val="20"/>
@@ -4801,6 +4774,7 @@
               </w:rPr>
               <w:t>Airport</w:t>
             </w:r>
+            <w:proofErr w:type="spellEnd"/>
           </w:p>
         </w:tc>
         <w:tc>
@@ -4828,19 +4802,21 @@
                 <w:szCs w:val="20"/>
               </w:rPr>
             </w:pPr>
-            <w:r>
-              <w:rPr>
-                <w:sz w:val="20"/>
-                <w:szCs w:val="20"/>
-              </w:rPr>
-              <w:t>binarySearchBy</w:t>
-            </w:r>
-            <w:r>
-              <w:rPr>
-                <w:sz w:val="20"/>
-                <w:szCs w:val="20"/>
-              </w:rPr>
-              <w:t xml:space="preserve">Airline </w:t>
+            <w:proofErr w:type="spellStart"/>
+            <w:r>
+              <w:rPr>
+                <w:sz w:val="20"/>
+                <w:szCs w:val="20"/>
+              </w:rPr>
+              <w:t>binarySearchByAirline</w:t>
+            </w:r>
+            <w:proofErr w:type="spellEnd"/>
+            <w:r>
+              <w:rPr>
+                <w:sz w:val="20"/>
+                <w:szCs w:val="20"/>
+              </w:rPr>
+              <w:t xml:space="preserve"> </w:t>
             </w:r>
             <w:r>
               <w:rPr>
@@ -4917,7 +4893,25 @@
                 <w:szCs w:val="20"/>
                 <w:lang w:val="en-US"/>
               </w:rPr>
-              <w:t>airline=“Avianca”</w:t>
+              <w:t>airline=“</w:t>
+            </w:r>
+            <w:proofErr w:type="spellStart"/>
+            <w:r>
+              <w:rPr>
+                <w:sz w:val="20"/>
+                <w:szCs w:val="20"/>
+                <w:lang w:val="en-US"/>
+              </w:rPr>
+              <w:t>Avianca</w:t>
+            </w:r>
+            <w:proofErr w:type="spellEnd"/>
+            <w:r>
+              <w:rPr>
+                <w:sz w:val="20"/>
+                <w:szCs w:val="20"/>
+                <w:lang w:val="en-US"/>
+              </w:rPr>
+              <w:t>”</w:t>
             </w:r>
           </w:p>
         </w:tc>
@@ -4985,6 +4979,7 @@
                 <w:szCs w:val="20"/>
               </w:rPr>
             </w:pPr>
+            <w:proofErr w:type="spellStart"/>
             <w:r>
               <w:rPr>
                 <w:sz w:val="20"/>
@@ -4992,6 +4987,7 @@
               </w:rPr>
               <w:t>Airport</w:t>
             </w:r>
+            <w:proofErr w:type="spellEnd"/>
           </w:p>
         </w:tc>
         <w:tc>
@@ -5019,19 +5015,21 @@
                 <w:szCs w:val="20"/>
               </w:rPr>
             </w:pPr>
-            <w:r>
-              <w:rPr>
-                <w:sz w:val="20"/>
-                <w:szCs w:val="20"/>
-              </w:rPr>
-              <w:t>binarySearchBy</w:t>
-            </w:r>
-            <w:r>
-              <w:rPr>
-                <w:sz w:val="20"/>
-                <w:szCs w:val="20"/>
-              </w:rPr>
-              <w:t xml:space="preserve">Flight </w:t>
+            <w:proofErr w:type="spellStart"/>
+            <w:r>
+              <w:rPr>
+                <w:sz w:val="20"/>
+                <w:szCs w:val="20"/>
+              </w:rPr>
+              <w:t>binarySearchByFlight</w:t>
+            </w:r>
+            <w:proofErr w:type="spellEnd"/>
+            <w:r>
+              <w:rPr>
+                <w:sz w:val="20"/>
+                <w:szCs w:val="20"/>
+              </w:rPr>
+              <w:t xml:space="preserve"> </w:t>
             </w:r>
             <w:r>
               <w:rPr>
@@ -5176,6 +5174,7 @@
                 <w:szCs w:val="20"/>
               </w:rPr>
             </w:pPr>
+            <w:proofErr w:type="spellStart"/>
             <w:r>
               <w:rPr>
                 <w:sz w:val="20"/>
@@ -5183,6 +5182,7 @@
               </w:rPr>
               <w:t>Airport</w:t>
             </w:r>
+            <w:proofErr w:type="spellEnd"/>
           </w:p>
         </w:tc>
         <w:tc>
@@ -5210,19 +5210,21 @@
                 <w:szCs w:val="20"/>
               </w:rPr>
             </w:pPr>
-            <w:r>
-              <w:rPr>
-                <w:sz w:val="20"/>
-                <w:szCs w:val="20"/>
-              </w:rPr>
-              <w:t>binarySearchBy</w:t>
-            </w:r>
-            <w:r>
-              <w:rPr>
-                <w:sz w:val="20"/>
-                <w:szCs w:val="20"/>
-              </w:rPr>
-              <w:t xml:space="preserve">City </w:t>
+            <w:proofErr w:type="spellStart"/>
+            <w:r>
+              <w:rPr>
+                <w:sz w:val="20"/>
+                <w:szCs w:val="20"/>
+              </w:rPr>
+              <w:t>binarySearchByCity</w:t>
+            </w:r>
+            <w:proofErr w:type="spellEnd"/>
+            <w:r>
+              <w:rPr>
+                <w:sz w:val="20"/>
+                <w:szCs w:val="20"/>
+              </w:rPr>
+              <w:t xml:space="preserve"> </w:t>
             </w:r>
             <w:r>
               <w:rPr>
@@ -5367,6 +5369,7 @@
                 <w:szCs w:val="20"/>
               </w:rPr>
             </w:pPr>
+            <w:proofErr w:type="spellStart"/>
             <w:r>
               <w:rPr>
                 <w:sz w:val="20"/>
@@ -5374,6 +5377,7 @@
               </w:rPr>
               <w:t>Airport</w:t>
             </w:r>
+            <w:proofErr w:type="spellEnd"/>
           </w:p>
         </w:tc>
         <w:tc>
@@ -5401,19 +5405,21 @@
                 <w:szCs w:val="20"/>
               </w:rPr>
             </w:pPr>
-            <w:r>
-              <w:rPr>
-                <w:sz w:val="20"/>
-                <w:szCs w:val="20"/>
-              </w:rPr>
-              <w:t>binarySearchBy</w:t>
-            </w:r>
-            <w:r>
-              <w:rPr>
-                <w:sz w:val="20"/>
-                <w:szCs w:val="20"/>
-              </w:rPr>
-              <w:t xml:space="preserve">Terminal </w:t>
+            <w:proofErr w:type="spellStart"/>
+            <w:r>
+              <w:rPr>
+                <w:sz w:val="20"/>
+                <w:szCs w:val="20"/>
+              </w:rPr>
+              <w:t>binarySearchByTerminal</w:t>
+            </w:r>
+            <w:proofErr w:type="spellEnd"/>
+            <w:r>
+              <w:rPr>
+                <w:sz w:val="20"/>
+                <w:szCs w:val="20"/>
+              </w:rPr>
+              <w:t xml:space="preserve"> </w:t>
             </w:r>
             <w:r>
               <w:rPr>
@@ -5558,6 +5564,7 @@
                 <w:szCs w:val="20"/>
               </w:rPr>
             </w:pPr>
+            <w:proofErr w:type="spellStart"/>
             <w:r>
               <w:rPr>
                 <w:sz w:val="20"/>
@@ -5565,6 +5572,7 @@
               </w:rPr>
               <w:t>Airport</w:t>
             </w:r>
+            <w:proofErr w:type="spellEnd"/>
           </w:p>
         </w:tc>
         <w:tc>
@@ -5592,19 +5600,21 @@
                 <w:szCs w:val="20"/>
               </w:rPr>
             </w:pPr>
-            <w:r>
-              <w:rPr>
-                <w:sz w:val="20"/>
-                <w:szCs w:val="20"/>
-              </w:rPr>
-              <w:t>binarySearchBy</w:t>
-            </w:r>
-            <w:r>
-              <w:rPr>
-                <w:sz w:val="20"/>
-                <w:szCs w:val="20"/>
-              </w:rPr>
-              <w:t xml:space="preserve">Gate </w:t>
+            <w:proofErr w:type="spellStart"/>
+            <w:r>
+              <w:rPr>
+                <w:sz w:val="20"/>
+                <w:szCs w:val="20"/>
+              </w:rPr>
+              <w:t>binarySearchByGate</w:t>
+            </w:r>
+            <w:proofErr w:type="spellEnd"/>
+            <w:r>
+              <w:rPr>
+                <w:sz w:val="20"/>
+                <w:szCs w:val="20"/>
+              </w:rPr>
+              <w:t xml:space="preserve"> </w:t>
             </w:r>
             <w:r>
               <w:rPr>
@@ -5733,8 +5743,6 @@
               </w:rPr>
               <w:t>2</w:t>
             </w:r>
-            <w:bookmarkStart w:id="0" w:name="_GoBack"/>
-            <w:bookmarkEnd w:id="0"/>
           </w:p>
         </w:tc>
       </w:tr>

</xml_diff>